<commit_message>
sources added to manual
</commit_message>
<xml_diff>
--- a/docs/climada_module_flood.docx
+++ b/docs/climada_module_flood.docx
@@ -11,6 +11,7 @@
         </w:rPr>
       </w:pPr>
       <w:proofErr w:type="spellStart"/>
+      <w:proofErr w:type="gramStart"/>
       <w:r>
         <w:rPr>
           <w:rFonts w:ascii="Arial" w:hAnsi="Arial" w:cs="Arial"/>
@@ -20,6 +21,7 @@
         <w:t>climada</w:t>
       </w:r>
       <w:proofErr w:type="spellEnd"/>
+      <w:proofErr w:type="gramEnd"/>
       <w:r>
         <w:rPr>
           <w:rFonts w:ascii="Arial" w:hAnsi="Arial" w:cs="Arial"/>
@@ -117,10 +119,8 @@
           <w:sz w:val="22"/>
           <w:szCs w:val="22"/>
         </w:rPr>
-        <w:t>21</w:t>
-      </w:r>
-      <w:bookmarkStart w:id="0" w:name="_GoBack"/>
-      <w:bookmarkEnd w:id="0"/>
+        <w:t>8</w:t>
+      </w:r>
       <w:r>
         <w:rPr>
           <w:rFonts w:ascii="Arial" w:hAnsi="Arial" w:cs="Arial"/>
@@ -135,7 +135,7 @@
           <w:sz w:val="22"/>
           <w:szCs w:val="22"/>
         </w:rPr>
-        <w:t>Feb</w:t>
+        <w:t>June</w:t>
       </w:r>
       <w:r>
         <w:rPr>
@@ -888,7 +888,7 @@
           <w:lang w:eastAsia="zh-CN"/>
         </w:rPr>
       </w:pPr>
-      <w:bookmarkStart w:id="1" w:name="_Toc317600540"/>
+      <w:bookmarkStart w:id="0" w:name="_Toc317600540"/>
       <w:r>
         <w:rPr>
           <w:rFonts w:ascii="Arial" w:hAnsi="Arial" w:cs="Arial"/>
@@ -904,8 +904,8 @@
           <w:rFonts w:ascii="Arial" w:hAnsi="Arial" w:cs="Arial"/>
         </w:rPr>
       </w:pPr>
-      <w:bookmarkStart w:id="2" w:name="_Toc317600622"/>
-      <w:bookmarkStart w:id="3" w:name="_Toc317600787"/>
+      <w:bookmarkStart w:id="1" w:name="_Toc317600622"/>
+      <w:bookmarkStart w:id="2" w:name="_Toc317600787"/>
       <w:r>
         <w:rPr>
           <w:rFonts w:ascii="Arial" w:hAnsi="Arial" w:cs="Arial"/>
@@ -913,10 +913,10 @@
         <w:lastRenderedPageBreak/>
         <w:t>Flood: Hazard profile</w:t>
       </w:r>
-      <w:bookmarkStart w:id="4" w:name="_Toc317600541"/>
+      <w:bookmarkStart w:id="3" w:name="_Toc317600541"/>
+      <w:bookmarkEnd w:id="0"/>
       <w:bookmarkEnd w:id="1"/>
       <w:bookmarkEnd w:id="2"/>
-      <w:bookmarkEnd w:id="3"/>
     </w:p>
     <w:p>
       <w:pPr>
@@ -982,7 +982,7 @@
       <w:r>
         <w:t>.</w:t>
       </w:r>
-      <w:bookmarkEnd w:id="4"/>
+      <w:bookmarkEnd w:id="3"/>
       <w:r>
         <w:t xml:space="preserve"> </w:t>
       </w:r>
@@ -994,11 +994,11 @@
           <w:bCs/>
         </w:rPr>
       </w:pPr>
-      <w:bookmarkStart w:id="5" w:name="_Toc317600542"/>
+      <w:bookmarkStart w:id="4" w:name="_Toc317600542"/>
       <w:r>
         <w:t>This encompasses the simple notion that a flood involves an excess of water compared with average water levels. Floods can be categorized as either river floods or coastal floods. River floods are often atmospherically driven, caused by excessive precipitation. They can also occur due to landslides falling into rivers, and by dam or levee failures. Coastal surges are often due to storm surges caused by tropical cyclones or tectonically produced tsunamis.</w:t>
       </w:r>
-      <w:bookmarkEnd w:id="5"/>
+      <w:bookmarkEnd w:id="4"/>
     </w:p>
     <w:p>
       <w:r>
@@ -1067,9 +1067,9 @@
           <w:rFonts w:ascii="Arial" w:hAnsi="Arial" w:cs="Arial"/>
         </w:rPr>
       </w:pPr>
-      <w:bookmarkStart w:id="6" w:name="_Toc317600543"/>
-      <w:bookmarkStart w:id="7" w:name="_Toc317600623"/>
-      <w:bookmarkStart w:id="8" w:name="_Toc317600788"/>
+      <w:bookmarkStart w:id="5" w:name="_Toc317600543"/>
+      <w:bookmarkStart w:id="6" w:name="_Toc317600623"/>
+      <w:bookmarkStart w:id="7" w:name="_Toc317600788"/>
       <w:r>
         <w:rPr>
           <w:rFonts w:ascii="Arial" w:hAnsi="Arial" w:cs="Arial"/>
@@ -1082,9 +1082,9 @@
         </w:rPr>
         <w:t>functions implemented</w:t>
       </w:r>
+      <w:bookmarkEnd w:id="5"/>
       <w:bookmarkEnd w:id="6"/>
       <w:bookmarkEnd w:id="7"/>
-      <w:bookmarkEnd w:id="8"/>
     </w:p>
     <w:p>
       <w:pPr>
@@ -2114,104 +2114,104 @@
           <w:sz w:val="32"/>
         </w:rPr>
       </w:pPr>
-      <w:bookmarkStart w:id="9" w:name="_Toc317600545"/>
-      <w:bookmarkStart w:id="10" w:name="_Toc317600625"/>
-      <w:bookmarkStart w:id="11" w:name="_Toc317600789"/>
+      <w:bookmarkStart w:id="8" w:name="_Toc317600545"/>
+      <w:bookmarkStart w:id="9" w:name="_Toc317600625"/>
+      <w:bookmarkStart w:id="10" w:name="_Toc317600789"/>
       <w:r>
         <w:rPr>
           <w:rFonts w:ascii="Arial" w:hAnsi="Arial" w:cs="Arial"/>
         </w:rPr>
         <w:t>Flood hazard analysis: A step-by-step guide</w:t>
       </w:r>
+      <w:bookmarkEnd w:id="8"/>
       <w:bookmarkEnd w:id="9"/>
       <w:bookmarkEnd w:id="10"/>
+    </w:p>
+    <w:p>
+      <w:pPr>
+        <w:rPr>
+          <w:rFonts w:ascii="SwissReSans" w:hAnsi="SwissReSans"/>
+        </w:rPr>
+      </w:pPr>
+    </w:p>
+    <w:p>
+      <w:pPr>
+        <w:rPr>
+          <w:rFonts w:ascii="Arial" w:hAnsi="Arial" w:cs="Arial"/>
+          <w:noProof/>
+          <w:lang w:eastAsia="zh-CN"/>
+        </w:rPr>
+      </w:pPr>
+      <w:r>
+        <w:rPr>
+          <w:rFonts w:ascii="Arial" w:hAnsi="Arial" w:cs="Arial"/>
+        </w:rPr>
+        <w:t>Creating a probabilistic flood hazard set for a country of your choice (we will use Italy as an example) requires the following steps:</w:t>
+      </w:r>
+      <w:r>
+        <w:rPr>
+          <w:rFonts w:ascii="Arial" w:hAnsi="Arial" w:cs="Arial"/>
+          <w:noProof/>
+          <w:lang w:eastAsia="zh-CN"/>
+        </w:rPr>
+        <w:t xml:space="preserve"> </w:t>
+      </w:r>
+    </w:p>
+    <w:p>
+      <w:pPr>
+        <w:rPr>
+          <w:rFonts w:ascii="Arial" w:hAnsi="Arial" w:cs="Arial"/>
+          <w:noProof/>
+          <w:lang w:eastAsia="zh-CN"/>
+        </w:rPr>
+      </w:pPr>
+    </w:p>
+    <w:p>
+      <w:pPr>
+        <w:rPr>
+          <w:rFonts w:ascii="Arial" w:hAnsi="Arial" w:cs="Arial"/>
+          <w:noProof/>
+          <w:lang w:eastAsia="zh-CN"/>
+        </w:rPr>
+      </w:pPr>
+      <w:r>
+        <w:rPr>
+          <w:rFonts w:ascii="Arial" w:hAnsi="Arial" w:cs="Arial"/>
+          <w:noProof/>
+          <w:lang w:eastAsia="zh-CN"/>
+        </w:rPr>
+        <w:t>[to be added]</w:t>
+      </w:r>
+    </w:p>
+    <w:p>
+      <w:pPr>
+        <w:rPr>
+          <w:rFonts w:ascii="Arial" w:hAnsi="Arial" w:cs="Arial"/>
+          <w:noProof/>
+          <w:lang w:eastAsia="zh-CN"/>
+        </w:rPr>
+      </w:pPr>
+    </w:p>
+    <w:p>
+      <w:pPr>
+        <w:pStyle w:val="Heading2"/>
+        <w:rPr>
+          <w:rFonts w:ascii="Arial" w:hAnsi="Arial" w:cs="Arial"/>
+          <w:sz w:val="32"/>
+        </w:rPr>
+      </w:pPr>
+      <w:bookmarkStart w:id="11" w:name="_Toc317600546"/>
+      <w:bookmarkStart w:id="12" w:name="_Toc317600626"/>
+      <w:bookmarkStart w:id="13" w:name="_Toc317600790"/>
+      <w:r>
+        <w:rPr>
+          <w:rFonts w:ascii="Arial" w:hAnsi="Arial" w:cs="Arial"/>
+        </w:rPr>
+        <w:t>Flood data sources</w:t>
+      </w:r>
       <w:bookmarkEnd w:id="11"/>
-    </w:p>
-    <w:p>
-      <w:pPr>
-        <w:rPr>
-          <w:rFonts w:ascii="SwissReSans" w:hAnsi="SwissReSans"/>
-        </w:rPr>
-      </w:pPr>
-    </w:p>
-    <w:p>
-      <w:pPr>
-        <w:rPr>
-          <w:rFonts w:ascii="Arial" w:hAnsi="Arial" w:cs="Arial"/>
-          <w:noProof/>
-          <w:lang w:eastAsia="zh-CN"/>
-        </w:rPr>
-      </w:pPr>
-      <w:r>
-        <w:rPr>
-          <w:rFonts w:ascii="Arial" w:hAnsi="Arial" w:cs="Arial"/>
-        </w:rPr>
-        <w:t>Creating a probabilistic flood hazard set for a country of your choice (we will use Italy as an example) requires the following steps:</w:t>
-      </w:r>
-      <w:r>
-        <w:rPr>
-          <w:rFonts w:ascii="Arial" w:hAnsi="Arial" w:cs="Arial"/>
-          <w:noProof/>
-          <w:lang w:eastAsia="zh-CN"/>
-        </w:rPr>
-        <w:t xml:space="preserve"> </w:t>
-      </w:r>
-    </w:p>
-    <w:p>
-      <w:pPr>
-        <w:rPr>
-          <w:rFonts w:ascii="Arial" w:hAnsi="Arial" w:cs="Arial"/>
-          <w:noProof/>
-          <w:lang w:eastAsia="zh-CN"/>
-        </w:rPr>
-      </w:pPr>
-    </w:p>
-    <w:p>
-      <w:pPr>
-        <w:rPr>
-          <w:rFonts w:ascii="Arial" w:hAnsi="Arial" w:cs="Arial"/>
-          <w:noProof/>
-          <w:lang w:eastAsia="zh-CN"/>
-        </w:rPr>
-      </w:pPr>
-      <w:r>
-        <w:rPr>
-          <w:rFonts w:ascii="Arial" w:hAnsi="Arial" w:cs="Arial"/>
-          <w:noProof/>
-          <w:lang w:eastAsia="zh-CN"/>
-        </w:rPr>
-        <w:t>[to be added]</w:t>
-      </w:r>
-    </w:p>
-    <w:p>
-      <w:pPr>
-        <w:rPr>
-          <w:rFonts w:ascii="Arial" w:hAnsi="Arial" w:cs="Arial"/>
-          <w:noProof/>
-          <w:lang w:eastAsia="zh-CN"/>
-        </w:rPr>
-      </w:pPr>
-    </w:p>
-    <w:p>
-      <w:pPr>
-        <w:pStyle w:val="Heading2"/>
-        <w:rPr>
-          <w:rFonts w:ascii="Arial" w:hAnsi="Arial" w:cs="Arial"/>
-          <w:sz w:val="32"/>
-        </w:rPr>
-      </w:pPr>
-      <w:bookmarkStart w:id="12" w:name="_Toc317600546"/>
-      <w:bookmarkStart w:id="13" w:name="_Toc317600626"/>
-      <w:bookmarkStart w:id="14" w:name="_Toc317600790"/>
-      <w:r>
-        <w:rPr>
-          <w:rFonts w:ascii="Arial" w:hAnsi="Arial" w:cs="Arial"/>
-        </w:rPr>
-        <w:t>Flood data sources</w:t>
-      </w:r>
       <w:bookmarkEnd w:id="12"/>
       <w:bookmarkEnd w:id="13"/>
-      <w:bookmarkEnd w:id="14"/>
     </w:p>
     <w:p>
       <w:pPr>
@@ -2354,7 +2354,7 @@
           <w:lang w:eastAsia="zh-CN"/>
         </w:rPr>
       </w:pPr>
-      <w:hyperlink r:id="rId14" w:history="1">
+      <w:hyperlink r:id="rId14" w:anchor="_Data" w:history="1">
         <w:r>
           <w:rPr>
             <w:rStyle w:val="Hyperlink"/>
@@ -2458,12 +2458,133 @@
     </w:p>
     <w:p>
       <w:pPr>
+        <w:pStyle w:val="ListParagraph"/>
+        <w:numPr>
+          <w:ilvl w:val="0"/>
+          <w:numId w:val="11"/>
+        </w:numPr>
         <w:rPr>
           <w:rFonts w:ascii="Arial" w:hAnsi="Arial" w:cs="Arial"/>
           <w:noProof/>
           <w:lang w:eastAsia="zh-CN"/>
         </w:rPr>
       </w:pPr>
+      <w:hyperlink r:id="rId17" w:history="1">
+        <w:r>
+          <w:rPr>
+            <w:rStyle w:val="Hyperlink"/>
+            <w:rFonts w:ascii="Arial" w:hAnsi="Arial" w:cs="Arial"/>
+            <w:noProof/>
+            <w:lang w:eastAsia="zh-CN"/>
+          </w:rPr>
+          <w:t>http://edcdaac.usgs.gov/gtopo30/hydro</w:t>
+        </w:r>
+      </w:hyperlink>
+      <w:r>
+        <w:rPr>
+          <w:rFonts w:ascii="Arial" w:hAnsi="Arial" w:cs="Arial"/>
+          <w:noProof/>
+          <w:lang w:eastAsia="zh-CN"/>
+        </w:rPr>
+        <w:t>, d</w:t>
+      </w:r>
+      <w:r>
+        <w:rPr>
+          <w:rFonts w:ascii="Arial" w:hAnsi="Arial" w:cs="Arial"/>
+          <w:noProof/>
+          <w:lang w:eastAsia="zh-CN"/>
+        </w:rPr>
+        <w:t xml:space="preserve">ocumented in </w:t>
+      </w:r>
+      <w:hyperlink r:id="rId18" w:history="1">
+        <w:r>
+          <w:rPr>
+            <w:rStyle w:val="Hyperlink"/>
+            <w:rFonts w:ascii="Arial" w:hAnsi="Arial" w:cs="Arial"/>
+            <w:noProof/>
+            <w:lang w:eastAsia="zh-CN"/>
+          </w:rPr>
+          <w:t>http://pubs.usgs.gov/of/2007/1441/</w:t>
+        </w:r>
+      </w:hyperlink>
+      <w:r>
+        <w:rPr>
+          <w:rFonts w:ascii="Arial" w:hAnsi="Arial" w:cs="Arial"/>
+          <w:noProof/>
+          <w:lang w:eastAsia="zh-CN"/>
+        </w:rPr>
+        <w:t xml:space="preserve"> </w:t>
+      </w:r>
+    </w:p>
+    <w:p>
+      <w:pPr>
+        <w:pStyle w:val="ListParagraph"/>
+        <w:numPr>
+          <w:ilvl w:val="0"/>
+          <w:numId w:val="11"/>
+        </w:numPr>
+        <w:rPr>
+          <w:rFonts w:ascii="Arial" w:hAnsi="Arial" w:cs="Arial"/>
+          <w:noProof/>
+          <w:lang w:eastAsia="zh-CN"/>
+        </w:rPr>
+      </w:pPr>
+      <w:hyperlink r:id="rId19" w:history="1">
+        <w:r>
+          <w:rPr>
+            <w:rStyle w:val="Hyperlink"/>
+            <w:rFonts w:ascii="Arial" w:hAnsi="Arial" w:cs="Arial"/>
+            <w:noProof/>
+            <w:lang w:eastAsia="zh-CN"/>
+          </w:rPr>
+          <w:t>https://lta.cr.usgs.gov/HYDRO1K</w:t>
+        </w:r>
+      </w:hyperlink>
+      <w:r>
+        <w:rPr>
+          <w:rFonts w:ascii="Arial" w:hAnsi="Arial" w:cs="Arial"/>
+          <w:noProof/>
+          <w:lang w:eastAsia="zh-CN"/>
+        </w:rPr>
+        <w:t xml:space="preserve"> 1 </w:t>
+      </w:r>
+      <w:r>
+        <w:rPr>
+          <w:rFonts w:ascii="Arial" w:hAnsi="Arial" w:cs="Arial"/>
+          <w:noProof/>
+          <w:lang w:eastAsia="zh-CN"/>
+        </w:rPr>
+        <w:t>km resolution DEM flood-corrected</w:t>
+      </w:r>
+      <w:r>
+        <w:rPr>
+          <w:rFonts w:ascii="Arial" w:hAnsi="Arial" w:cs="Arial"/>
+          <w:noProof/>
+          <w:lang w:eastAsia="zh-CN"/>
+        </w:rPr>
+        <w:t xml:space="preserve">, see also access via </w:t>
+      </w:r>
+      <w:hyperlink r:id="rId20" w:history="1">
+        <w:r>
+          <w:rPr>
+            <w:rStyle w:val="Hyperlink"/>
+            <w:rFonts w:ascii="Arial" w:hAnsi="Arial" w:cs="Arial"/>
+            <w:noProof/>
+            <w:lang w:eastAsia="zh-CN"/>
+          </w:rPr>
+          <w:t>https://ers.cr.usgs.gov</w:t>
+        </w:r>
+      </w:hyperlink>
+      <w:r>
+        <w:rPr>
+          <w:rFonts w:ascii="Arial" w:hAnsi="Arial" w:cs="Arial"/>
+          <w:noProof/>
+          <w:lang w:eastAsia="zh-CN"/>
+        </w:rPr>
+        <w:t xml:space="preserve"> </w:t>
+      </w:r>
+      <w:bookmarkStart w:id="14" w:name="_GoBack"/>
+      <w:bookmarkEnd w:id="14"/>
     </w:p>
     <w:p>
       <w:pPr>
@@ -2791,7 +2912,7 @@
                               </w:rPr>
                               <w:t xml:space="preserve">Download: </w:t>
                             </w:r>
-                            <w:hyperlink r:id="rId17" w:history="1">
+                            <w:hyperlink r:id="rId21" w:history="1">
                               <w:r>
                                 <w:rPr>
                                   <w:rStyle w:val="Hyperlink"/>
@@ -2881,7 +3002,7 @@
                         </w:rPr>
                         <w:t xml:space="preserve">Download: </w:t>
                       </w:r>
-                      <w:hyperlink r:id="rId18" w:history="1">
+                      <w:hyperlink r:id="rId22" w:history="1">
                         <w:r>
                           <w:rPr>
                             <w:rStyle w:val="Hyperlink"/>
@@ -3361,7 +3482,7 @@
                               </w:rPr>
                               <w:t xml:space="preserve">Download: </w:t>
                             </w:r>
-                            <w:hyperlink r:id="rId19" w:history="1">
+                            <w:hyperlink r:id="rId23" w:history="1">
                               <w:r>
                                 <w:rPr>
                                   <w:rStyle w:val="Hyperlink"/>
@@ -3444,7 +3565,7 @@
                         </w:rPr>
                         <w:t xml:space="preserve">Download: </w:t>
                       </w:r>
-                      <w:hyperlink r:id="rId20" w:history="1">
+                      <w:hyperlink r:id="rId24" w:history="1">
                         <w:r>
                           <w:rPr>
                             <w:rStyle w:val="Hyperlink"/>
@@ -3587,7 +3708,7 @@
       </w:pPr>
     </w:p>
     <w:sectPr>
-      <w:footerReference w:type="default" r:id="rId21"/>
+      <w:footerReference w:type="default" r:id="rId25"/>
       <w:pgSz w:w="12240" w:h="15840"/>
       <w:pgMar w:top="1417" w:right="1417" w:bottom="1134" w:left="1417" w:header="708" w:footer="708" w:gutter="0"/>
       <w:cols w:space="708"/>
@@ -7040,7 +7161,7 @@
 </file>
 
 <file path=customXml/itemProps1.xml><?xml version="1.0" encoding="utf-8"?>
-<ds:datastoreItem xmlns:ds="http://schemas.openxmlformats.org/officeDocument/2006/customXml" ds:itemID="{4A3611F9-D557-144B-965F-479E11271BD1}">
+<ds:datastoreItem xmlns:ds="http://schemas.openxmlformats.org/officeDocument/2006/customXml" ds:itemID="{7B73E3E7-EB43-CB45-9E31-AD5912A5A8E8}">
   <ds:schemaRefs>
     <ds:schemaRef ds:uri="http://schemas.openxmlformats.org/officeDocument/2006/bibliography"/>
   </ds:schemaRefs>

</xml_diff>